<commit_message>
fucking lab 2 modify
</commit_message>
<xml_diff>
--- a/Вознюк_О_ІС_71_лаб2.docx
+++ b/Вознюк_О_ІС_71_лаб2.docx
@@ -59,7 +59,23 @@
           <w:rFonts w:ascii="Times New Roman" w:hAnsi="Times New Roman" w:cs="Times New Roman"/>
           <w:lang w:val="ru-RU"/>
         </w:rPr>
-        <w:t>КИЇВСЬКИЙ ПОЛІТЕХНІЧНИЙ ІНСТИТУТ ім. ІГОРЯ СІКОРСЬКОГО”</w:t>
+        <w:t xml:space="preserve">КИЇВСЬКИЙ ПОЛІТЕХНІЧНИЙ ІНСТИТУТ </w:t>
+      </w:r>
+      <w:proofErr w:type="spellStart"/>
+      <w:r>
+        <w:rPr>
+          <w:rFonts w:ascii="Times New Roman" w:hAnsi="Times New Roman" w:cs="Times New Roman"/>
+          <w:lang w:val="ru-RU"/>
+        </w:rPr>
+        <w:t>ім</w:t>
+      </w:r>
+      <w:proofErr w:type="spellEnd"/>
+      <w:r>
+        <w:rPr>
+          <w:rFonts w:ascii="Times New Roman" w:hAnsi="Times New Roman" w:cs="Times New Roman"/>
+          <w:lang w:val="ru-RU"/>
+        </w:rPr>
+        <w:t>. ІГОРЯ СІКОРСЬКОГО”</w:t>
       </w:r>
     </w:p>
     <w:p>
@@ -288,8 +304,19 @@
           <w:szCs w:val="28"/>
           <w:lang w:val="ru-RU"/>
         </w:rPr>
-        <w:t>з дисципліни</w:t>
+        <w:t xml:space="preserve">з </w:t>
       </w:r>
+      <w:proofErr w:type="spellStart"/>
+      <w:r>
+        <w:rPr>
+          <w:rFonts w:ascii="Times New Roman" w:hAnsi="Times New Roman" w:cs="Times New Roman"/>
+          <w:sz w:val="28"/>
+          <w:szCs w:val="28"/>
+          <w:lang w:val="ru-RU"/>
+        </w:rPr>
+        <w:t>дисципліни</w:t>
+      </w:r>
+      <w:proofErr w:type="spellEnd"/>
     </w:p>
     <w:p>
       <w:pPr>
@@ -1032,15 +1059,7 @@
                 <w:sz w:val="28"/>
                 <w:szCs w:val="28"/>
               </w:rPr>
-              <w:t xml:space="preserve"># of processors </w:t>
-            </w:r>
-            <w:r>
-              <w:rPr>
-                <w:rFonts w:ascii="Times New Roman" w:hAnsi="Times New Roman" w:cs="Times New Roman"/>
-                <w:sz w:val="28"/>
-                <w:szCs w:val="28"/>
-              </w:rPr>
-              <w:t>10</w:t>
+              <w:t># of processors 10</w:t>
             </w:r>
           </w:p>
         </w:tc>
@@ -1096,15 +1115,7 @@
                 <w:sz w:val="28"/>
                 <w:szCs w:val="28"/>
               </w:rPr>
-              <w:t xml:space="preserve"># of processors </w:t>
-            </w:r>
-            <w:r>
-              <w:rPr>
-                <w:rFonts w:ascii="Times New Roman" w:hAnsi="Times New Roman" w:cs="Times New Roman"/>
-                <w:sz w:val="28"/>
-                <w:szCs w:val="28"/>
-              </w:rPr>
-              <w:t>50</w:t>
+              <w:t># of processors 50</w:t>
             </w:r>
           </w:p>
         </w:tc>
@@ -1186,9 +1197,16 @@
                 <w:rFonts w:ascii="Times New Roman" w:hAnsi="Times New Roman" w:cs="Times New Roman"/>
                 <w:sz w:val="28"/>
                 <w:szCs w:val="28"/>
-                <w:lang w:val="uk-UA"/>
               </w:rPr>
             </w:pPr>
+            <w:r>
+              <w:rPr>
+                <w:rFonts w:ascii="Times New Roman" w:hAnsi="Times New Roman" w:cs="Times New Roman"/>
+                <w:sz w:val="28"/>
+                <w:szCs w:val="28"/>
+              </w:rPr>
+              <w:t>0.23</w:t>
+            </w:r>
           </w:p>
         </w:tc>
         <w:tc>
@@ -1397,6 +1415,15 @@
                 <w:lang w:val="uk-UA"/>
               </w:rPr>
             </w:pPr>
+            <w:r>
+              <w:rPr>
+                <w:rFonts w:ascii="Times New Roman" w:hAnsi="Times New Roman" w:cs="Times New Roman"/>
+                <w:sz w:val="28"/>
+                <w:szCs w:val="28"/>
+                <w:lang w:val="uk-UA"/>
+              </w:rPr>
+              <w:t>91.924</w:t>
+            </w:r>
           </w:p>
         </w:tc>
         <w:tc>
@@ -1585,6 +1612,15 @@
                 <w:lang w:val="uk-UA"/>
               </w:rPr>
             </w:pPr>
+            <w:r>
+              <w:rPr>
+                <w:rFonts w:ascii="Times New Roman" w:hAnsi="Times New Roman" w:cs="Times New Roman"/>
+                <w:sz w:val="28"/>
+                <w:szCs w:val="28"/>
+                <w:lang w:val="uk-UA"/>
+              </w:rPr>
+              <w:t>1074.786</w:t>
+            </w:r>
           </w:p>
         </w:tc>
         <w:tc>

</xml_diff>